<commit_message>
Modified the ETL folder path in the doc
</commit_message>
<xml_diff>
--- a/documentation/Creating new Database and running ETL Job.docx
+++ b/documentation/Creating new Database and running ETL Job.docx
@@ -22,23 +22,23 @@
           <w:sz w:val="28"/>
           <w:szCs w:val="28"/>
         </w:rPr>
-        <w:t xml:space="preserve">new database and running </w:t>
-      </w:r>
-      <w:proofErr w:type="gramStart"/>
+        <w:t>new database and running ETL</w:t>
+      </w:r>
       <w:r>
         <w:rPr>
           <w:sz w:val="28"/>
           <w:szCs w:val="28"/>
         </w:rPr>
-        <w:t>ETL(</w:t>
-      </w:r>
-      <w:proofErr w:type="gramEnd"/>
+        <w:t xml:space="preserve"> </w:t>
+      </w:r>
+      <w:bookmarkStart w:id="0" w:name="_GoBack"/>
+      <w:bookmarkEnd w:id="0"/>
       <w:r>
         <w:rPr>
           <w:sz w:val="28"/>
           <w:szCs w:val="28"/>
         </w:rPr>
-        <w:t>Kettle) Job</w:t>
+        <w:t>(Kettle) Job</w:t>
       </w:r>
     </w:p>
     <w:p>
@@ -102,7 +102,13 @@
         </w:numPr>
       </w:pPr>
       <w:r>
-        <w:t>Copy the E</w:t>
+        <w:t xml:space="preserve">Copy </w:t>
+      </w:r>
+      <w:r>
+        <w:t>the source/database/</w:t>
+      </w:r>
+      <w:r>
+        <w:t>E</w:t>
       </w:r>
       <w:r>
         <w:t xml:space="preserve">TL folder from </w:t>
@@ -184,10 +190,7 @@
         </w:numPr>
       </w:pPr>
       <w:r>
-        <w:t xml:space="preserve">Run the below command from </w:t>
-      </w:r>
-      <w:r>
-        <w:t>home/</w:t>
+        <w:t>Run the below command from home/</w:t>
       </w:r>
       <w:proofErr w:type="spellStart"/>
       <w:r>
@@ -241,10 +244,7 @@
         <w:t>Checkbook_DB_SetUp</w:t>
       </w:r>
       <w:r>
-        <w:t>.sh</w:t>
-      </w:r>
-      <w:r>
-        <w:t xml:space="preserve"> &amp;</w:t>
+        <w:t>.sh &amp;</w:t>
       </w:r>
     </w:p>
     <w:p>
@@ -256,7 +256,16 @@
         </w:numPr>
       </w:pPr>
       <w:r>
-        <w:t xml:space="preserve">If the ETL folder from </w:t>
+        <w:t xml:space="preserve">If the </w:t>
+      </w:r>
+      <w:r>
+        <w:t>source/database/ETL</w:t>
+      </w:r>
+      <w:r>
+        <w:t xml:space="preserve"> </w:t>
+      </w:r>
+      <w:r>
+        <w:t xml:space="preserve">folder from </w:t>
       </w:r>
       <w:proofErr w:type="spellStart"/>
       <w:r>
@@ -292,10 +301,7 @@
         <w:t xml:space="preserve">a) </w:t>
       </w:r>
       <w:r>
-        <w:t xml:space="preserve">  </w:t>
-      </w:r>
-      <w:r>
-        <w:t>ETL/CREATE_NEW_DATABASE/</w:t>
+        <w:t xml:space="preserve">  ETL/CREATE_NEW_DATABASE/</w:t>
       </w:r>
       <w:r>
         <w:t>Checkbook_DB_SetUp</w:t>
@@ -305,10 +311,7 @@
       </w:r>
       <w:r>
         <w:br/>
-        <w:t xml:space="preserve">b)   </w:t>
-      </w:r>
-      <w:r>
-        <w:t>ETL/CREATE_NEW_DATABASE/</w:t>
+        <w:t>b)   ETL/CREATE_NEW_DATABASE/</w:t>
       </w:r>
       <w:proofErr w:type="spellStart"/>
       <w:r>
@@ -317,10 +320,7 @@
       <w:proofErr w:type="spellEnd"/>
       <w:r>
         <w:br/>
-        <w:t xml:space="preserve">c)   </w:t>
-      </w:r>
-      <w:r>
-        <w:t>ETL/CREATE_NEW_DATABASE/</w:t>
+        <w:t>c)   ETL/CREATE_NEW_DATABASE/</w:t>
       </w:r>
       <w:proofErr w:type="spellStart"/>
       <w:r>
@@ -336,17 +336,11 @@
         <w:pStyle w:val="ListParagraph"/>
       </w:pPr>
       <w:r>
-        <w:t xml:space="preserve">d)   </w:t>
-      </w:r>
-      <w:r>
-        <w:t>ETL/CREATE_NEW_DATABASE/</w:t>
-      </w:r>
-      <w:proofErr w:type="spellStart"/>
-      <w:r>
-        <w:t>Trends</w:t>
-      </w:r>
-      <w:r>
-        <w:t>.sql</w:t>
+        <w:t>d)   ETL/CREATE_NEW_DATABASE/</w:t>
+      </w:r>
+      <w:proofErr w:type="spellStart"/>
+      <w:r>
+        <w:t>Trends.sql</w:t>
       </w:r>
       <w:proofErr w:type="spellEnd"/>
     </w:p>
@@ -471,15 +465,7 @@
         <w:rPr>
           <w:rStyle w:val="Emphasis"/>
         </w:rPr>
-        <w:t>Java Runtim</w:t>
-      </w:r>
-      <w:bookmarkStart w:id="0" w:name="_GoBack"/>
-      <w:bookmarkEnd w:id="0"/>
-      <w:r>
-        <w:rPr>
-          <w:rStyle w:val="Emphasis"/>
-        </w:rPr>
-        <w:t>e</w:t>
+        <w:t>Java Runtime</w:t>
       </w:r>
       <w:r>
         <w:rPr>
@@ -488,10 +474,7 @@
         <w:t xml:space="preserve"> Environment (JRE)</w:t>
       </w:r>
       <w:r>
-        <w:t xml:space="preserve"> version 1.5</w:t>
-      </w:r>
-      <w:r>
-        <w:t xml:space="preserve"> </w:t>
+        <w:t xml:space="preserve"> version 1.5 </w:t>
       </w:r>
       <w:hyperlink r:id="rId6" w:history="1">
         <w:r>
@@ -595,8 +578,6 @@
       </w:r>
       <w:r>
         <w:br/>
-      </w:r>
-      <w:r>
         <w:t>NYC_EMAIL_SERVER=MAIL_SERVER_NAME_HERE</w:t>
       </w:r>
     </w:p>
@@ -796,10 +777,7 @@
         <w:t xml:space="preserve"> properties </w:t>
       </w:r>
       <w:r>
-        <w:t xml:space="preserve">and </w:t>
-      </w:r>
-      <w:r>
-        <w:t>ETL/KETTLE_JOB/</w:t>
+        <w:t>and ETL/KETTLE_JOB/</w:t>
       </w:r>
       <w:r>
         <w:t>Solr</w:t>
@@ -811,10 +789,7 @@
         <w:t>getSolrCount</w:t>
       </w:r>
       <w:r>
-        <w:t xml:space="preserve">.sh </w:t>
-      </w:r>
-      <w:r>
-        <w:t xml:space="preserve"> file </w:t>
+        <w:t xml:space="preserve">.sh  file </w:t>
       </w:r>
       <w:r>
         <w:t xml:space="preserve">with the correct hostname, port and </w:t>
@@ -832,8 +807,6 @@
       </w:r>
       <w:r>
         <w:br/>
-      </w:r>
-      <w:r>
         <w:t>NYC_SOLR_DELETE_PENDING_CONTRACTS_DEV=http://hostname:port/solrCoreName/update?stream.body=%3Cdelete%3E%3Cquery%3Econtract_status:pending%3C/query%3E%3C/delete%3E&amp;commit=true</w:t>
       </w:r>
     </w:p>
@@ -934,13 +907,7 @@
       </w:r>
       <w:proofErr w:type="spellEnd"/>
       <w:r>
-        <w:t>/</w:t>
-      </w:r>
-      <w:r>
-        <w:t>ETL/GPFDIST/</w:t>
-      </w:r>
-      <w:r>
-        <w:t xml:space="preserve"> directory as below.</w:t>
+        <w:t>/ETL/GPFDIST/ directory as below.</w:t>
       </w:r>
       <w:r>
         <w:br/>
@@ -976,10 +943,7 @@
       </w:r>
       <w:proofErr w:type="spellEnd"/>
       <w:r>
-        <w:t>/</w:t>
-      </w:r>
-      <w:r>
-        <w:t>ETL/GPFDIST</w:t>
+        <w:t>/ETL/GPFDIST</w:t>
       </w:r>
       <w:r>
         <w:t>/log</w:t>
@@ -997,10 +961,7 @@
         <w:t xml:space="preserve">The source files that needs to be processed by ETL job should be in </w:t>
       </w:r>
       <w:r>
-        <w:t xml:space="preserve">the folder </w:t>
-      </w:r>
-      <w:r>
-        <w:t>home/</w:t>
+        <w:t>the folder home/</w:t>
       </w:r>
       <w:proofErr w:type="spellStart"/>
       <w:r>
@@ -1008,10 +969,7 @@
       </w:r>
       <w:proofErr w:type="spellEnd"/>
       <w:r>
-        <w:t>/ETL/SOURCE_DATA/</w:t>
-      </w:r>
-      <w:r>
-        <w:t xml:space="preserve">.  And the filenames should match with </w:t>
+        <w:t xml:space="preserve">/ETL/SOURCE_DATA/.  And the filenames should match with </w:t>
       </w:r>
       <w:proofErr w:type="spellStart"/>
       <w:r>
@@ -1073,10 +1031,7 @@
         </w:numPr>
       </w:pPr>
       <w:r>
-        <w:t xml:space="preserve">Below is the command to be run for processing the test files that are in </w:t>
-      </w:r>
-      <w:r>
-        <w:t>home/</w:t>
+        <w:t>Below is the command to be run for processing the test files that are in home/</w:t>
       </w:r>
       <w:proofErr w:type="spellStart"/>
       <w:r>
@@ -1088,10 +1043,7 @@
       </w:r>
       <w:proofErr w:type="gramStart"/>
       <w:r>
-        <w:t xml:space="preserve">/ </w:t>
-      </w:r>
-      <w:r>
-        <w:t xml:space="preserve"> directory</w:t>
+        <w:t>/  directory</w:t>
       </w:r>
       <w:proofErr w:type="gramEnd"/>
       <w:r>
@@ -1175,10 +1127,7 @@
         <w:t>/local</w:t>
       </w:r>
       <w:r>
-        <w:t>/data-integration</w:t>
-      </w:r>
-      <w:r>
-        <w:t>/</w:t>
+        <w:t>/data-integration/</w:t>
       </w:r>
       <w:proofErr w:type="spellStart"/>
       <w:r>

</xml_diff>